<commit_message>
Add revised M1 pdf based on instructor feedback
</commit_message>
<xml_diff>
--- a/Milestones/CSC648-848 Section 01 Spring 2018 Milestone1 Team04.docx
+++ b/Milestones/CSC648-848 Section 01 Spring 2018 Milestone1 Team04.docx
@@ -320,6 +320,14 @@
         </w:rPr>
         <w:t>Rodrigo Bell</w:t>
       </w:r>
+      <w:r>
+        <w:rPr>
+          <w:rFonts w:ascii="Times New Roman" w:eastAsia="Times New Roman" w:hAnsi="Times New Roman" w:cs="Times New Roman"/>
+          <w:sz w:val="24"/>
+          <w:szCs w:val="24"/>
+        </w:rPr>
+        <w:t xml:space="preserve"> (rbell594@gmail.com)</w:t>
+      </w:r>
     </w:p>
     <w:p>
       <w:pPr>
@@ -423,6 +431,22 @@
         </w:rPr>
         <w:t>Michael</w:t>
       </w:r>
+      <w:r>
+        <w:rPr>
+          <w:rFonts w:ascii="Times New Roman" w:eastAsia="Times New Roman" w:hAnsi="Times New Roman" w:cs="Times New Roman"/>
+          <w:sz w:val="24"/>
+          <w:szCs w:val="24"/>
+        </w:rPr>
+        <w:t xml:space="preserve"> </w:t>
+      </w:r>
+      <w:r>
+        <w:rPr>
+          <w:rFonts w:ascii="Times New Roman" w:eastAsia="Times New Roman" w:hAnsi="Times New Roman" w:cs="Times New Roman"/>
+          <w:sz w:val="24"/>
+          <w:szCs w:val="24"/>
+        </w:rPr>
+        <w:t>Schwiebs</w:t>
+      </w:r>
     </w:p>
     <w:p>
       <w:pPr>
@@ -442,6 +466,14 @@
         </w:rPr>
         <w:t>Zhenru</w:t>
       </w:r>
+      <w:r>
+        <w:rPr>
+          <w:rFonts w:ascii="Times New Roman" w:eastAsia="Times New Roman" w:hAnsi="Times New Roman" w:cs="Times New Roman"/>
+          <w:sz w:val="24"/>
+          <w:szCs w:val="24"/>
+        </w:rPr>
+        <w:t xml:space="preserve"> Huang</w:t>
+      </w:r>
     </w:p>
     <w:p>
       <w:pPr>
@@ -457,7 +489,6 @@
     <w:p>
       <w:pPr>
         <w:spacing w:line="360" w:lineRule="auto"/>
-        <w:jc w:val="center"/>
         <w:rPr>
           <w:rFonts w:ascii="Times New Roman" w:eastAsia="Times New Roman" w:hAnsi="Times New Roman" w:cs="Times New Roman"/>
           <w:sz w:val="24"/>
@@ -468,18 +499,6 @@
     <w:p>
       <w:pPr>
         <w:spacing w:line="360" w:lineRule="auto"/>
-        <w:jc w:val="center"/>
-        <w:rPr>
-          <w:rFonts w:ascii="Times New Roman" w:eastAsia="Times New Roman" w:hAnsi="Times New Roman" w:cs="Times New Roman"/>
-          <w:sz w:val="24"/>
-          <w:szCs w:val="24"/>
-        </w:rPr>
-      </w:pPr>
-    </w:p>
-    <w:p>
-      <w:pPr>
-        <w:spacing w:line="360" w:lineRule="auto"/>
-        <w:jc w:val="center"/>
         <w:rPr>
           <w:rFonts w:ascii="Times New Roman" w:eastAsia="Times New Roman" w:hAnsi="Times New Roman" w:cs="Times New Roman"/>
           <w:sz w:val="24"/>
@@ -529,6 +548,9 @@
         <w:gridCol w:w="4788"/>
       </w:tblGrid>
       <w:tr>
+        <w:trPr>
+          <w:trHeight w:val="413"/>
+        </w:trPr>
         <w:tc>
           <w:tcPr>
             <w:tcW w:w="4788" w:type="dxa"/>
@@ -592,6 +614,73 @@
           </w:p>
         </w:tc>
       </w:tr>
+      <w:tr>
+        <w:trPr>
+          <w:trHeight w:val="414"/>
+        </w:trPr>
+        <w:tc>
+          <w:tcPr>
+            <w:tcW w:w="4788" w:type="dxa"/>
+          </w:tcPr>
+          <w:p>
+            <w:pPr>
+              <w:pBdr>
+                <w:top w:val="none" w:sz="0" w:space="0" w:color="auto"/>
+                <w:left w:val="none" w:sz="0" w:space="0" w:color="auto"/>
+                <w:bottom w:val="none" w:sz="0" w:space="0" w:color="auto"/>
+                <w:right w:val="none" w:sz="0" w:space="0" w:color="auto"/>
+                <w:between w:val="none" w:sz="0" w:space="0" w:color="auto"/>
+              </w:pBdr>
+              <w:spacing w:line="360" w:lineRule="auto"/>
+              <w:jc w:val="center"/>
+              <w:rPr>
+                <w:rFonts w:ascii="Times New Roman" w:eastAsia="Times New Roman" w:hAnsi="Times New Roman" w:cs="Times New Roman"/>
+                <w:sz w:val="24"/>
+                <w:szCs w:val="24"/>
+              </w:rPr>
+            </w:pPr>
+            <w:r>
+              <w:rPr>
+                <w:rFonts w:ascii="Times New Roman" w:eastAsia="Times New Roman" w:hAnsi="Times New Roman" w:cs="Times New Roman"/>
+                <w:sz w:val="24"/>
+                <w:szCs w:val="24"/>
+              </w:rPr>
+              <w:t>March 5, 2018</w:t>
+            </w:r>
+          </w:p>
+        </w:tc>
+        <w:tc>
+          <w:tcPr>
+            <w:tcW w:w="4788" w:type="dxa"/>
+          </w:tcPr>
+          <w:p>
+            <w:pPr>
+              <w:pBdr>
+                <w:top w:val="none" w:sz="0" w:space="0" w:color="auto"/>
+                <w:left w:val="none" w:sz="0" w:space="0" w:color="auto"/>
+                <w:bottom w:val="none" w:sz="0" w:space="0" w:color="auto"/>
+                <w:right w:val="none" w:sz="0" w:space="0" w:color="auto"/>
+                <w:between w:val="none" w:sz="0" w:space="0" w:color="auto"/>
+              </w:pBdr>
+              <w:spacing w:line="360" w:lineRule="auto"/>
+              <w:jc w:val="center"/>
+              <w:rPr>
+                <w:rFonts w:ascii="Times New Roman" w:eastAsia="Times New Roman" w:hAnsi="Times New Roman" w:cs="Times New Roman"/>
+                <w:sz w:val="24"/>
+                <w:szCs w:val="24"/>
+              </w:rPr>
+            </w:pPr>
+            <w:r>
+              <w:rPr>
+                <w:rFonts w:ascii="Times New Roman" w:eastAsia="Times New Roman" w:hAnsi="Times New Roman" w:cs="Times New Roman"/>
+                <w:sz w:val="24"/>
+                <w:szCs w:val="24"/>
+              </w:rPr>
+              <w:t>Revision after instructor feedback, Frozen</w:t>
+            </w:r>
+          </w:p>
+        </w:tc>
+      </w:tr>
     </w:tbl>
     <w:p>
       <w:pPr>
@@ -1314,7 +1403,7 @@
         <w:rPr>
           <w:rFonts w:ascii="Times New Roman" w:eastAsia="Times New Roman" w:hAnsi="Times New Roman" w:cs="Times New Roman"/>
         </w:rPr>
-        <w:t xml:space="preserve">will be able to post an environmental issue than can be viewed by the public after approval. This allows residents to report issues in the area that normally would not have been brought to public attention otherwise. An example of includes John, a father of two who enjoys biking around the city with his children. One day as he and his kids are riding around town, they decide to take a lesser known bike trail that runs by a creek that leads into a water supply for local farmers to grow crops. While on the trail, John and his children notice that someone had dumped a large amount of motor oil into the creek, threatening the water supply connection further down the stream. John then decides to take action by taking a picture of the scene and logging onto his computer at home to report the issue. After using the UI tools to add details about the issue, he is then prompted to create an account in order to post it. After registering, his issue becomes available for the public to see. </w:t>
+        <w:t xml:space="preserve">will be able to post an environmental issue than can be viewed by the public after approval. This allows residents to report issues in the area that normally would not have been brought to public attention otherwise. An example of includes John, a father of two who enjoys biking around the city with his children. One day as he and his kids are riding around town, they decide to take a lesser known bike trail that runs by a creek that leads into a water supply for local farmers to grow crops. While on the trail, John and his children notice that someone had dumped a large amount of motor oil into the creek, threatening the water supply connection further down the stream. John then decides to take action by taking a picture of the scene and logging onto his computer at home to report the issue. After using the UI tools to add details about the issue, he is then prompted to create an account in order to post it. </w:t>
       </w:r>
     </w:p>
     <w:p>
@@ -1356,6 +1445,7 @@
       <w:r>
         <w:rPr>
           <w:rFonts w:ascii="Times New Roman" w:eastAsia="Times New Roman" w:hAnsi="Times New Roman" w:cs="Times New Roman"/>
+          <w:b/>
         </w:rPr>
         <w:t xml:space="preserve">Any company or organization that works to combat environmental issues can use </w:t>
       </w:r>
@@ -1372,20 +1462,14 @@
           <w:rFonts w:ascii="Times New Roman" w:eastAsia="Times New Roman" w:hAnsi="Times New Roman" w:cs="Times New Roman"/>
           <w:b/>
         </w:rPr>
-        <w:t xml:space="preserve"> </w:t>
-      </w:r>
-      <w:r>
-        <w:rPr>
-          <w:rFonts w:ascii="Times New Roman" w:eastAsia="Times New Roman" w:hAnsi="Times New Roman" w:cs="Times New Roman"/>
-        </w:rPr>
-        <w:t xml:space="preserve">as a tool to help further their work. </w:t>
-      </w:r>
-      <w:r>
-        <w:rPr>
-          <w:rFonts w:ascii="Times New Roman" w:eastAsia="Times New Roman" w:hAnsi="Times New Roman" w:cs="Times New Roman"/>
-          <w:b/>
-        </w:rPr>
-        <w:t>Business Name</w:t>
+        <w:t xml:space="preserve"> as a tool to help further their work. </w:t>
+      </w:r>
+      <w:r>
+        <w:rPr>
+          <w:rFonts w:ascii="Times New Roman" w:eastAsia="Times New Roman" w:hAnsi="Times New Roman" w:cs="Times New Roman"/>
+          <w:b/>
+        </w:rPr>
+        <w:t>PARSE</w:t>
       </w:r>
       <w:r>
         <w:rPr>
@@ -1393,40 +1477,76 @@
         </w:rPr>
         <w:t xml:space="preserve"> is a local organization that aims to educate people on environmental hazards and ways they can decrease their amount of consumption and waste. Using the website as a tool, they can survey neighborhoods and regulate the issues, being able to confirm/approve content and close open issues. They can also use this website to assign a specific issue to a unit or team to work on fixing it.  </w:t>
       </w:r>
-    </w:p>
-    <w:p>
-      <w:pPr>
-        <w:rPr>
-          <w:rFonts w:ascii="Times New Roman" w:eastAsia="Times New Roman" w:hAnsi="Times New Roman" w:cs="Times New Roman"/>
-        </w:rPr>
-      </w:pPr>
-    </w:p>
-    <w:p>
-      <w:pPr>
-        <w:rPr>
-          <w:rFonts w:ascii="Times New Roman" w:eastAsia="Times New Roman" w:hAnsi="Times New Roman" w:cs="Times New Roman"/>
-        </w:rPr>
-      </w:pPr>
-      <w:r>
-        <w:rPr>
-          <w:rFonts w:ascii="Times New Roman" w:eastAsia="Times New Roman" w:hAnsi="Times New Roman" w:cs="Times New Roman"/>
-          <w:b/>
-        </w:rPr>
-        <w:t>4. IT Administrator</w:t>
-      </w:r>
-    </w:p>
-    <w:p>
-      <w:pPr>
-        <w:rPr>
-          <w:rFonts w:ascii="Times New Roman" w:eastAsia="Times New Roman" w:hAnsi="Times New Roman" w:cs="Times New Roman"/>
-        </w:rPr>
-      </w:pPr>
-      <w:r>
-        <w:rPr>
-          <w:rFonts w:ascii="Times New Roman" w:eastAsia="Times New Roman" w:hAnsi="Times New Roman" w:cs="Times New Roman"/>
-        </w:rPr>
-        <w:t xml:space="preserve">The webapp shall also allow access for IT and other technical personnel to be able to manually manage issues, data, accounts, and other aspects of the back-end. An example of this includes Steve, who works as an IT Support Specialist for PARSE. He has been informed by one of the many local organizations who use the app that there has been an abusive account often posting inappropriate content and creating false issues that needs to be deleted. Steve can then go into the database and find the account via its username, and swiftly delete it to prevent any more posts from the account. </w:t>
-      </w:r>
+      <w:r>
+        <w:rPr>
+          <w:rFonts w:ascii="Times New Roman" w:eastAsia="Times New Roman" w:hAnsi="Times New Roman" w:cs="Times New Roman"/>
+        </w:rPr>
+        <w:t>Furthermore, they will be able to evaluate priority of issues and assess which issues need to be addressed first.</w:t>
+      </w:r>
+    </w:p>
+    <w:p>
+      <w:pPr>
+        <w:rPr>
+          <w:rFonts w:ascii="Times New Roman" w:eastAsia="Times New Roman" w:hAnsi="Times New Roman" w:cs="Times New Roman"/>
+          <w:b/>
+        </w:rPr>
+      </w:pPr>
+    </w:p>
+    <w:p>
+      <w:pPr>
+        <w:rPr>
+          <w:rFonts w:ascii="Times New Roman" w:eastAsia="Times New Roman" w:hAnsi="Times New Roman" w:cs="Times New Roman"/>
+          <w:b/>
+        </w:rPr>
+      </w:pPr>
+    </w:p>
+    <w:p>
+      <w:pPr>
+        <w:rPr>
+          <w:rFonts w:ascii="Times New Roman" w:eastAsia="Times New Roman" w:hAnsi="Times New Roman" w:cs="Times New Roman"/>
+          <w:b/>
+        </w:rPr>
+      </w:pPr>
+    </w:p>
+    <w:p>
+      <w:pPr>
+        <w:rPr>
+          <w:rFonts w:ascii="Times New Roman" w:eastAsia="Times New Roman" w:hAnsi="Times New Roman" w:cs="Times New Roman"/>
+          <w:b/>
+        </w:rPr>
+      </w:pPr>
+    </w:p>
+    <w:p>
+      <w:pPr>
+        <w:rPr>
+          <w:rFonts w:ascii="Times New Roman" w:eastAsia="Times New Roman" w:hAnsi="Times New Roman" w:cs="Times New Roman"/>
+          <w:b/>
+        </w:rPr>
+      </w:pPr>
+    </w:p>
+    <w:p>
+      <w:pPr>
+        <w:rPr>
+          <w:rFonts w:ascii="Times New Roman" w:eastAsia="Times New Roman" w:hAnsi="Times New Roman" w:cs="Times New Roman"/>
+          <w:b/>
+        </w:rPr>
+      </w:pPr>
+    </w:p>
+    <w:p>
+      <w:pPr>
+        <w:rPr>
+          <w:rFonts w:ascii="Times New Roman" w:eastAsia="Times New Roman" w:hAnsi="Times New Roman" w:cs="Times New Roman"/>
+          <w:b/>
+        </w:rPr>
+      </w:pPr>
+    </w:p>
+    <w:p>
+      <w:pPr>
+        <w:rPr>
+          <w:rFonts w:ascii="Times New Roman" w:eastAsia="Times New Roman" w:hAnsi="Times New Roman" w:cs="Times New Roman"/>
+          <w:b/>
+        </w:rPr>
+      </w:pPr>
     </w:p>
     <w:p>
       <w:pPr>
@@ -1855,21 +1975,53 @@
     </w:p>
     <w:p>
       <w:pPr>
-        <w:rPr>
-          <w:rFonts w:ascii="Times New Roman" w:eastAsia="Times New Roman" w:hAnsi="Times New Roman" w:cs="Times New Roman"/>
-        </w:rPr>
-      </w:pPr>
-    </w:p>
-    <w:p>
-      <w:pPr>
-        <w:rPr>
-          <w:rFonts w:ascii="Times New Roman" w:eastAsia="Times New Roman" w:hAnsi="Times New Roman" w:cs="Times New Roman"/>
-        </w:rPr>
-      </w:pPr>
-      <w:r>
-        <w:br w:type="page"/>
-      </w:r>
-    </w:p>
+        <w:contextualSpacing/>
+        <w:rPr>
+          <w:rFonts w:ascii="Times New Roman" w:eastAsia="Times New Roman" w:hAnsi="Times New Roman" w:cs="Times New Roman"/>
+          <w:sz w:val="24"/>
+          <w:szCs w:val="24"/>
+        </w:rPr>
+      </w:pPr>
+    </w:p>
+    <w:p>
+      <w:pPr>
+        <w:contextualSpacing/>
+        <w:rPr>
+          <w:rFonts w:ascii="Times New Roman" w:eastAsia="Times New Roman" w:hAnsi="Times New Roman" w:cs="Times New Roman"/>
+          <w:sz w:val="24"/>
+          <w:szCs w:val="24"/>
+        </w:rPr>
+      </w:pPr>
+      <w:r>
+        <w:rPr>
+          <w:rFonts w:ascii="Times New Roman" w:eastAsia="Times New Roman" w:hAnsi="Times New Roman" w:cs="Times New Roman"/>
+          <w:b/>
+          <w:sz w:val="24"/>
+          <w:szCs w:val="24"/>
+        </w:rPr>
+        <w:t xml:space="preserve">Bookmarks: </w:t>
+      </w:r>
+      <w:r>
+        <w:rPr>
+          <w:rFonts w:ascii="Times New Roman" w:eastAsia="Times New Roman" w:hAnsi="Times New Roman" w:cs="Times New Roman"/>
+          <w:sz w:val="24"/>
+          <w:szCs w:val="24"/>
+        </w:rPr>
+        <w:t>Registered users may save viewed listings for later viewing. Registration will require email, username, and password.</w:t>
+      </w:r>
+    </w:p>
+    <w:p/>
+    <w:p/>
+    <w:p/>
+    <w:p/>
+    <w:p/>
+    <w:p/>
+    <w:p/>
+    <w:p/>
+    <w:p/>
+    <w:p/>
+    <w:p/>
+    <w:p/>
     <w:p>
       <w:pPr>
         <w:rPr>
@@ -2047,7 +2199,25 @@
           <w:sz w:val="24"/>
           <w:szCs w:val="24"/>
         </w:rPr>
-        <w:t>Registered Users:</w:t>
+        <w:t>Registered Users</w:t>
+      </w:r>
+      <w:r>
+        <w:rPr>
+          <w:rFonts w:ascii="Times New Roman" w:eastAsia="Times New Roman" w:hAnsi="Times New Roman" w:cs="Times New Roman"/>
+          <w:b/>
+          <w:sz w:val="24"/>
+          <w:szCs w:val="24"/>
+        </w:rPr>
+        <w:t xml:space="preserve"> (in addition to unregistered user functions)</w:t>
+      </w:r>
+      <w:r>
+        <w:rPr>
+          <w:rFonts w:ascii="Times New Roman" w:eastAsia="Times New Roman" w:hAnsi="Times New Roman" w:cs="Times New Roman"/>
+          <w:b/>
+          <w:sz w:val="24"/>
+          <w:szCs w:val="24"/>
+        </w:rPr>
+        <w:t>:</w:t>
       </w:r>
     </w:p>
     <w:p>
@@ -2602,6 +2772,50 @@
           <w:szCs w:val="24"/>
         </w:rPr>
         <w:t>Modern SE processes and practices shall be used as specified in the class, including collaborative and continuous SW development.</w:t>
+      </w:r>
+    </w:p>
+    <w:p>
+      <w:pPr>
+        <w:numPr>
+          <w:ilvl w:val="0"/>
+          <w:numId w:val="4"/>
+        </w:numPr>
+        <w:contextualSpacing/>
+        <w:rPr>
+          <w:rFonts w:ascii="Times New Roman" w:eastAsia="Times New Roman" w:hAnsi="Times New Roman" w:cs="Times New Roman"/>
+          <w:sz w:val="24"/>
+          <w:szCs w:val="24"/>
+        </w:rPr>
+      </w:pPr>
+      <w:r>
+        <w:rPr>
+          <w:rFonts w:ascii="Times New Roman" w:eastAsia="Times New Roman" w:hAnsi="Times New Roman" w:cs="Times New Roman"/>
+          <w:sz w:val="24"/>
+          <w:szCs w:val="24"/>
+        </w:rPr>
+        <w:t>Paid site features shall not be implemented.</w:t>
+      </w:r>
+    </w:p>
+    <w:p>
+      <w:pPr>
+        <w:numPr>
+          <w:ilvl w:val="0"/>
+          <w:numId w:val="4"/>
+        </w:numPr>
+        <w:contextualSpacing/>
+        <w:rPr>
+          <w:rFonts w:ascii="Times New Roman" w:eastAsia="Times New Roman" w:hAnsi="Times New Roman" w:cs="Times New Roman"/>
+          <w:sz w:val="24"/>
+          <w:szCs w:val="24"/>
+        </w:rPr>
+      </w:pPr>
+      <w:r>
+        <w:rPr>
+          <w:rFonts w:ascii="Times New Roman" w:eastAsia="Times New Roman" w:hAnsi="Times New Roman" w:cs="Times New Roman"/>
+          <w:sz w:val="24"/>
+          <w:szCs w:val="24"/>
+        </w:rPr>
+        <w:t>The website shall prominently display the following text on all pages “SFSU Software Engineering Project, Spring 2018. For Demonstration Only.”</w:t>
       </w:r>
     </w:p>
     <w:p>
@@ -2657,11 +2871,11 @@
         <w:tblLook w:val="0600" w:firstRow="0" w:lastRow="0" w:firstColumn="0" w:lastColumn="0" w:noHBand="1" w:noVBand="1"/>
       </w:tblPr>
       <w:tblGrid>
-        <w:gridCol w:w="1815"/>
-        <w:gridCol w:w="1695"/>
-        <w:gridCol w:w="1740"/>
-        <w:gridCol w:w="1815"/>
-        <w:gridCol w:w="2385"/>
+        <w:gridCol w:w="1900"/>
+        <w:gridCol w:w="1710"/>
+        <w:gridCol w:w="1710"/>
+        <w:gridCol w:w="1800"/>
+        <w:gridCol w:w="2330"/>
       </w:tblGrid>
       <w:tr>
         <w:trPr>
@@ -2669,7 +2883,7 @@
         </w:trPr>
         <w:tc>
           <w:tcPr>
-            <w:tcW w:w="1815" w:type="dxa"/>
+            <w:tcW w:w="1900" w:type="dxa"/>
             <w:tcBorders>
               <w:top w:val="single" w:sz="8" w:space="0" w:color="000000"/>
               <w:left w:val="single" w:sz="8" w:space="0" w:color="000000"/>
@@ -2703,7 +2917,7 @@
         </w:tc>
         <w:tc>
           <w:tcPr>
-            <w:tcW w:w="1695" w:type="dxa"/>
+            <w:tcW w:w="1710" w:type="dxa"/>
             <w:tcBorders>
               <w:top w:val="single" w:sz="8" w:space="0" w:color="000000"/>
               <w:left w:val="nil"/>
@@ -2737,7 +2951,7 @@
         </w:tc>
         <w:tc>
           <w:tcPr>
-            <w:tcW w:w="1740" w:type="dxa"/>
+            <w:tcW w:w="1710" w:type="dxa"/>
             <w:tcBorders>
               <w:top w:val="single" w:sz="8" w:space="0" w:color="000000"/>
               <w:left w:val="nil"/>
@@ -2771,7 +2985,7 @@
         </w:tc>
         <w:tc>
           <w:tcPr>
-            <w:tcW w:w="1815" w:type="dxa"/>
+            <w:tcW w:w="1800" w:type="dxa"/>
             <w:tcBorders>
               <w:top w:val="single" w:sz="8" w:space="0" w:color="000000"/>
               <w:left w:val="nil"/>
@@ -2805,13 +3019,14 @@
         </w:tc>
         <w:tc>
           <w:tcPr>
-            <w:tcW w:w="2385" w:type="dxa"/>
+            <w:tcW w:w="2330" w:type="dxa"/>
             <w:tcBorders>
               <w:top w:val="single" w:sz="8" w:space="0" w:color="000000"/>
               <w:left w:val="nil"/>
               <w:bottom w:val="single" w:sz="8" w:space="0" w:color="000000"/>
               <w:right w:val="single" w:sz="8" w:space="0" w:color="000000"/>
             </w:tcBorders>
+            <w:shd w:val="clear" w:color="auto" w:fill="EEECE1" w:themeFill="background2"/>
             <w:tcMar>
               <w:top w:w="100" w:type="dxa"/>
               <w:left w:w="100" w:type="dxa"/>
@@ -2833,7 +3048,7 @@
                 <w:sz w:val="24"/>
                 <w:szCs w:val="24"/>
               </w:rPr>
-              <w:t>Our Product</w:t>
+              <w:t>PARSE</w:t>
             </w:r>
           </w:p>
         </w:tc>
@@ -2844,7 +3059,7 @@
         </w:trPr>
         <w:tc>
           <w:tcPr>
-            <w:tcW w:w="1815" w:type="dxa"/>
+            <w:tcW w:w="1900" w:type="dxa"/>
             <w:tcBorders>
               <w:top w:val="nil"/>
               <w:left w:val="single" w:sz="8" w:space="0" w:color="000000"/>
@@ -2878,7 +3093,7 @@
         </w:tc>
         <w:tc>
           <w:tcPr>
-            <w:tcW w:w="1695" w:type="dxa"/>
+            <w:tcW w:w="1710" w:type="dxa"/>
             <w:tcBorders>
               <w:top w:val="nil"/>
               <w:left w:val="nil"/>
@@ -2912,7 +3127,7 @@
         </w:tc>
         <w:tc>
           <w:tcPr>
-            <w:tcW w:w="1740" w:type="dxa"/>
+            <w:tcW w:w="1710" w:type="dxa"/>
             <w:tcBorders>
               <w:top w:val="nil"/>
               <w:left w:val="nil"/>
@@ -2946,7 +3161,7 @@
         </w:tc>
         <w:tc>
           <w:tcPr>
-            <w:tcW w:w="1815" w:type="dxa"/>
+            <w:tcW w:w="1800" w:type="dxa"/>
             <w:tcBorders>
               <w:top w:val="nil"/>
               <w:left w:val="nil"/>
@@ -2980,7 +3195,81 @@
         </w:tc>
         <w:tc>
           <w:tcPr>
-            <w:tcW w:w="2385" w:type="dxa"/>
+            <w:tcW w:w="2330" w:type="dxa"/>
+            <w:tcBorders>
+              <w:top w:val="nil"/>
+              <w:left w:val="nil"/>
+              <w:bottom w:val="single" w:sz="8" w:space="0" w:color="000000"/>
+              <w:right w:val="single" w:sz="8" w:space="0" w:color="000000"/>
+            </w:tcBorders>
+            <w:shd w:val="clear" w:color="auto" w:fill="EEECE1" w:themeFill="background2"/>
+            <w:tcMar>
+              <w:top w:w="100" w:type="dxa"/>
+              <w:left w:w="100" w:type="dxa"/>
+              <w:bottom w:w="100" w:type="dxa"/>
+              <w:right w:w="100" w:type="dxa"/>
+            </w:tcMar>
+          </w:tcPr>
+          <w:p>
+            <w:pPr>
+              <w:rPr>
+                <w:rFonts w:ascii="Times New Roman" w:eastAsia="Times New Roman" w:hAnsi="Times New Roman" w:cs="Times New Roman"/>
+                <w:sz w:val="24"/>
+                <w:szCs w:val="24"/>
+              </w:rPr>
+            </w:pPr>
+            <w:r>
+              <w:rPr>
+                <w:rFonts w:ascii="Times New Roman" w:eastAsia="Times New Roman" w:hAnsi="Times New Roman" w:cs="Times New Roman"/>
+                <w:sz w:val="24"/>
+                <w:szCs w:val="24"/>
+              </w:rPr>
+              <w:t>+</w:t>
+            </w:r>
+          </w:p>
+        </w:tc>
+      </w:tr>
+      <w:tr>
+        <w:trPr>
+          <w:trHeight w:val="480"/>
+        </w:trPr>
+        <w:tc>
+          <w:tcPr>
+            <w:tcW w:w="1900" w:type="dxa"/>
+            <w:tcBorders>
+              <w:top w:val="nil"/>
+              <w:left w:val="single" w:sz="8" w:space="0" w:color="000000"/>
+              <w:bottom w:val="single" w:sz="8" w:space="0" w:color="000000"/>
+              <w:right w:val="single" w:sz="8" w:space="0" w:color="000000"/>
+            </w:tcBorders>
+            <w:tcMar>
+              <w:top w:w="100" w:type="dxa"/>
+              <w:left w:w="100" w:type="dxa"/>
+              <w:bottom w:w="100" w:type="dxa"/>
+              <w:right w:w="100" w:type="dxa"/>
+            </w:tcMar>
+          </w:tcPr>
+          <w:p>
+            <w:pPr>
+              <w:rPr>
+                <w:rFonts w:ascii="Times New Roman" w:eastAsia="Times New Roman" w:hAnsi="Times New Roman" w:cs="Times New Roman"/>
+                <w:sz w:val="24"/>
+                <w:szCs w:val="24"/>
+              </w:rPr>
+            </w:pPr>
+            <w:r>
+              <w:rPr>
+                <w:rFonts w:ascii="Times New Roman" w:eastAsia="Times New Roman" w:hAnsi="Times New Roman" w:cs="Times New Roman"/>
+                <w:sz w:val="24"/>
+                <w:szCs w:val="24"/>
+              </w:rPr>
+              <w:t>Search Filtering</w:t>
+            </w:r>
+          </w:p>
+        </w:tc>
+        <w:tc>
+          <w:tcPr>
+            <w:tcW w:w="1710" w:type="dxa"/>
             <w:tcBorders>
               <w:top w:val="nil"/>
               <w:left w:val="nil"/>
@@ -3008,7 +3297,110 @@
                 <w:sz w:val="24"/>
                 <w:szCs w:val="24"/>
               </w:rPr>
-              <w:t>+</w:t>
+              <w:t>++</w:t>
+            </w:r>
+          </w:p>
+        </w:tc>
+        <w:tc>
+          <w:tcPr>
+            <w:tcW w:w="1710" w:type="dxa"/>
+            <w:tcBorders>
+              <w:top w:val="nil"/>
+              <w:left w:val="nil"/>
+              <w:bottom w:val="single" w:sz="8" w:space="0" w:color="000000"/>
+              <w:right w:val="single" w:sz="8" w:space="0" w:color="000000"/>
+            </w:tcBorders>
+            <w:tcMar>
+              <w:top w:w="100" w:type="dxa"/>
+              <w:left w:w="100" w:type="dxa"/>
+              <w:bottom w:w="100" w:type="dxa"/>
+              <w:right w:w="100" w:type="dxa"/>
+            </w:tcMar>
+          </w:tcPr>
+          <w:p>
+            <w:pPr>
+              <w:rPr>
+                <w:rFonts w:ascii="Times New Roman" w:eastAsia="Times New Roman" w:hAnsi="Times New Roman" w:cs="Times New Roman"/>
+                <w:sz w:val="24"/>
+                <w:szCs w:val="24"/>
+              </w:rPr>
+            </w:pPr>
+            <w:r>
+              <w:rPr>
+                <w:rFonts w:ascii="Times New Roman" w:eastAsia="Times New Roman" w:hAnsi="Times New Roman" w:cs="Times New Roman"/>
+                <w:sz w:val="24"/>
+                <w:szCs w:val="24"/>
+              </w:rPr>
+              <w:t>-</w:t>
+            </w:r>
+          </w:p>
+        </w:tc>
+        <w:tc>
+          <w:tcPr>
+            <w:tcW w:w="1800" w:type="dxa"/>
+            <w:tcBorders>
+              <w:top w:val="nil"/>
+              <w:left w:val="nil"/>
+              <w:bottom w:val="single" w:sz="8" w:space="0" w:color="000000"/>
+              <w:right w:val="single" w:sz="8" w:space="0" w:color="000000"/>
+            </w:tcBorders>
+            <w:tcMar>
+              <w:top w:w="100" w:type="dxa"/>
+              <w:left w:w="100" w:type="dxa"/>
+              <w:bottom w:w="100" w:type="dxa"/>
+              <w:right w:w="100" w:type="dxa"/>
+            </w:tcMar>
+          </w:tcPr>
+          <w:p>
+            <w:pPr>
+              <w:rPr>
+                <w:rFonts w:ascii="Times New Roman" w:eastAsia="Times New Roman" w:hAnsi="Times New Roman" w:cs="Times New Roman"/>
+                <w:sz w:val="24"/>
+                <w:szCs w:val="24"/>
+              </w:rPr>
+            </w:pPr>
+            <w:r>
+              <w:rPr>
+                <w:rFonts w:ascii="Times New Roman" w:eastAsia="Times New Roman" w:hAnsi="Times New Roman" w:cs="Times New Roman"/>
+                <w:sz w:val="24"/>
+                <w:szCs w:val="24"/>
+              </w:rPr>
+              <w:t>-</w:t>
+            </w:r>
+          </w:p>
+        </w:tc>
+        <w:tc>
+          <w:tcPr>
+            <w:tcW w:w="2330" w:type="dxa"/>
+            <w:tcBorders>
+              <w:top w:val="nil"/>
+              <w:left w:val="nil"/>
+              <w:bottom w:val="single" w:sz="8" w:space="0" w:color="000000"/>
+              <w:right w:val="single" w:sz="8" w:space="0" w:color="000000"/>
+            </w:tcBorders>
+            <w:shd w:val="clear" w:color="auto" w:fill="EEECE1" w:themeFill="background2"/>
+            <w:tcMar>
+              <w:top w:w="100" w:type="dxa"/>
+              <w:left w:w="100" w:type="dxa"/>
+              <w:bottom w:w="100" w:type="dxa"/>
+              <w:right w:w="100" w:type="dxa"/>
+            </w:tcMar>
+          </w:tcPr>
+          <w:p>
+            <w:pPr>
+              <w:rPr>
+                <w:rFonts w:ascii="Times New Roman" w:eastAsia="Times New Roman" w:hAnsi="Times New Roman" w:cs="Times New Roman"/>
+                <w:sz w:val="24"/>
+                <w:szCs w:val="24"/>
+              </w:rPr>
+            </w:pPr>
+            <w:r>
+              <w:rPr>
+                <w:rFonts w:ascii="Times New Roman" w:eastAsia="Times New Roman" w:hAnsi="Times New Roman" w:cs="Times New Roman"/>
+                <w:sz w:val="24"/>
+                <w:szCs w:val="24"/>
+              </w:rPr>
+              <w:t>++</w:t>
             </w:r>
           </w:p>
         </w:tc>
@@ -3019,7 +3411,7 @@
         </w:trPr>
         <w:tc>
           <w:tcPr>
-            <w:tcW w:w="1815" w:type="dxa"/>
+            <w:tcW w:w="1900" w:type="dxa"/>
             <w:tcBorders>
               <w:top w:val="nil"/>
               <w:left w:val="single" w:sz="8" w:space="0" w:color="000000"/>
@@ -3047,13 +3439,13 @@
                 <w:sz w:val="24"/>
                 <w:szCs w:val="24"/>
               </w:rPr>
-              <w:t>Search Filtering</w:t>
+              <w:t>Mobile End</w:t>
             </w:r>
           </w:p>
         </w:tc>
         <w:tc>
           <w:tcPr>
-            <w:tcW w:w="1695" w:type="dxa"/>
+            <w:tcW w:w="1710" w:type="dxa"/>
             <w:tcBorders>
               <w:top w:val="nil"/>
               <w:left w:val="nil"/>
@@ -3081,13 +3473,13 @@
                 <w:sz w:val="24"/>
                 <w:szCs w:val="24"/>
               </w:rPr>
-              <w:t>++</w:t>
+              <w:t>-</w:t>
             </w:r>
           </w:p>
         </w:tc>
         <w:tc>
           <w:tcPr>
-            <w:tcW w:w="1740" w:type="dxa"/>
+            <w:tcW w:w="1710" w:type="dxa"/>
             <w:tcBorders>
               <w:top w:val="nil"/>
               <w:left w:val="nil"/>
@@ -3115,13 +3507,13 @@
                 <w:sz w:val="24"/>
                 <w:szCs w:val="24"/>
               </w:rPr>
-              <w:t>-</w:t>
+              <w:t>+</w:t>
             </w:r>
           </w:p>
         </w:tc>
         <w:tc>
           <w:tcPr>
-            <w:tcW w:w="1815" w:type="dxa"/>
+            <w:tcW w:w="1800" w:type="dxa"/>
             <w:tcBorders>
               <w:top w:val="nil"/>
               <w:left w:val="nil"/>
@@ -3149,13 +3541,87 @@
                 <w:sz w:val="24"/>
                 <w:szCs w:val="24"/>
               </w:rPr>
-              <w:t>-</w:t>
+              <w:t>++</w:t>
             </w:r>
           </w:p>
         </w:tc>
         <w:tc>
           <w:tcPr>
-            <w:tcW w:w="2385" w:type="dxa"/>
+            <w:tcW w:w="2330" w:type="dxa"/>
+            <w:tcBorders>
+              <w:top w:val="nil"/>
+              <w:left w:val="nil"/>
+              <w:bottom w:val="single" w:sz="8" w:space="0" w:color="000000"/>
+              <w:right w:val="single" w:sz="8" w:space="0" w:color="000000"/>
+            </w:tcBorders>
+            <w:shd w:val="clear" w:color="auto" w:fill="EEECE1" w:themeFill="background2"/>
+            <w:tcMar>
+              <w:top w:w="100" w:type="dxa"/>
+              <w:left w:w="100" w:type="dxa"/>
+              <w:bottom w:w="100" w:type="dxa"/>
+              <w:right w:w="100" w:type="dxa"/>
+            </w:tcMar>
+          </w:tcPr>
+          <w:p>
+            <w:pPr>
+              <w:rPr>
+                <w:rFonts w:ascii="Times New Roman" w:eastAsia="Times New Roman" w:hAnsi="Times New Roman" w:cs="Times New Roman"/>
+                <w:sz w:val="24"/>
+                <w:szCs w:val="24"/>
+              </w:rPr>
+            </w:pPr>
+            <w:r>
+              <w:rPr>
+                <w:rFonts w:ascii="Times New Roman" w:eastAsia="Times New Roman" w:hAnsi="Times New Roman" w:cs="Times New Roman"/>
+                <w:sz w:val="24"/>
+                <w:szCs w:val="24"/>
+              </w:rPr>
+              <w:t>++</w:t>
+            </w:r>
+          </w:p>
+        </w:tc>
+      </w:tr>
+      <w:tr>
+        <w:trPr>
+          <w:trHeight w:val="480"/>
+        </w:trPr>
+        <w:tc>
+          <w:tcPr>
+            <w:tcW w:w="1900" w:type="dxa"/>
+            <w:tcBorders>
+              <w:top w:val="nil"/>
+              <w:left w:val="single" w:sz="8" w:space="0" w:color="000000"/>
+              <w:bottom w:val="single" w:sz="8" w:space="0" w:color="000000"/>
+              <w:right w:val="single" w:sz="8" w:space="0" w:color="000000"/>
+            </w:tcBorders>
+            <w:tcMar>
+              <w:top w:w="100" w:type="dxa"/>
+              <w:left w:w="100" w:type="dxa"/>
+              <w:bottom w:w="100" w:type="dxa"/>
+              <w:right w:w="100" w:type="dxa"/>
+            </w:tcMar>
+          </w:tcPr>
+          <w:p>
+            <w:pPr>
+              <w:rPr>
+                <w:rFonts w:ascii="Times New Roman" w:eastAsia="Times New Roman" w:hAnsi="Times New Roman" w:cs="Times New Roman"/>
+                <w:sz w:val="24"/>
+                <w:szCs w:val="24"/>
+              </w:rPr>
+            </w:pPr>
+            <w:r>
+              <w:rPr>
+                <w:rFonts w:ascii="Times New Roman" w:eastAsia="Times New Roman" w:hAnsi="Times New Roman" w:cs="Times New Roman"/>
+                <w:sz w:val="24"/>
+                <w:szCs w:val="24"/>
+              </w:rPr>
+              <w:t>User Login</w:t>
+            </w:r>
+          </w:p>
+        </w:tc>
+        <w:tc>
+          <w:tcPr>
+            <w:tcW w:w="1710" w:type="dxa"/>
             <w:tcBorders>
               <w:top w:val="nil"/>
               <w:left w:val="nil"/>
@@ -3183,18 +3649,121 @@
                 <w:sz w:val="24"/>
                 <w:szCs w:val="24"/>
               </w:rPr>
-              <w:t>++</w:t>
+              <w:t>-</w:t>
+            </w:r>
+          </w:p>
+        </w:tc>
+        <w:tc>
+          <w:tcPr>
+            <w:tcW w:w="1710" w:type="dxa"/>
+            <w:tcBorders>
+              <w:top w:val="nil"/>
+              <w:left w:val="nil"/>
+              <w:bottom w:val="single" w:sz="8" w:space="0" w:color="000000"/>
+              <w:right w:val="single" w:sz="8" w:space="0" w:color="000000"/>
+            </w:tcBorders>
+            <w:tcMar>
+              <w:top w:w="100" w:type="dxa"/>
+              <w:left w:w="100" w:type="dxa"/>
+              <w:bottom w:w="100" w:type="dxa"/>
+              <w:right w:w="100" w:type="dxa"/>
+            </w:tcMar>
+          </w:tcPr>
+          <w:p>
+            <w:pPr>
+              <w:rPr>
+                <w:rFonts w:ascii="Times New Roman" w:eastAsia="Times New Roman" w:hAnsi="Times New Roman" w:cs="Times New Roman"/>
+                <w:sz w:val="24"/>
+                <w:szCs w:val="24"/>
+              </w:rPr>
+            </w:pPr>
+            <w:r>
+              <w:rPr>
+                <w:rFonts w:ascii="Times New Roman" w:eastAsia="Times New Roman" w:hAnsi="Times New Roman" w:cs="Times New Roman"/>
+                <w:sz w:val="24"/>
+                <w:szCs w:val="24"/>
+              </w:rPr>
+              <w:t>-</w:t>
+            </w:r>
+          </w:p>
+        </w:tc>
+        <w:tc>
+          <w:tcPr>
+            <w:tcW w:w="1800" w:type="dxa"/>
+            <w:tcBorders>
+              <w:top w:val="nil"/>
+              <w:left w:val="nil"/>
+              <w:bottom w:val="single" w:sz="8" w:space="0" w:color="000000"/>
+              <w:right w:val="single" w:sz="8" w:space="0" w:color="000000"/>
+            </w:tcBorders>
+            <w:tcMar>
+              <w:top w:w="100" w:type="dxa"/>
+              <w:left w:w="100" w:type="dxa"/>
+              <w:bottom w:w="100" w:type="dxa"/>
+              <w:right w:w="100" w:type="dxa"/>
+            </w:tcMar>
+          </w:tcPr>
+          <w:p>
+            <w:pPr>
+              <w:rPr>
+                <w:rFonts w:ascii="Times New Roman" w:eastAsia="Times New Roman" w:hAnsi="Times New Roman" w:cs="Times New Roman"/>
+                <w:sz w:val="24"/>
+                <w:szCs w:val="24"/>
+              </w:rPr>
+            </w:pPr>
+            <w:r>
+              <w:rPr>
+                <w:rFonts w:ascii="Times New Roman" w:eastAsia="Times New Roman" w:hAnsi="Times New Roman" w:cs="Times New Roman"/>
+                <w:sz w:val="24"/>
+                <w:szCs w:val="24"/>
+              </w:rPr>
+              <w:t>-</w:t>
+            </w:r>
+          </w:p>
+        </w:tc>
+        <w:tc>
+          <w:tcPr>
+            <w:tcW w:w="2330" w:type="dxa"/>
+            <w:tcBorders>
+              <w:top w:val="nil"/>
+              <w:left w:val="nil"/>
+              <w:bottom w:val="single" w:sz="8" w:space="0" w:color="000000"/>
+              <w:right w:val="single" w:sz="8" w:space="0" w:color="000000"/>
+            </w:tcBorders>
+            <w:shd w:val="clear" w:color="auto" w:fill="EEECE1" w:themeFill="background2"/>
+            <w:tcMar>
+              <w:top w:w="100" w:type="dxa"/>
+              <w:left w:w="100" w:type="dxa"/>
+              <w:bottom w:w="100" w:type="dxa"/>
+              <w:right w:w="100" w:type="dxa"/>
+            </w:tcMar>
+          </w:tcPr>
+          <w:p>
+            <w:pPr>
+              <w:rPr>
+                <w:rFonts w:ascii="Times New Roman" w:eastAsia="Times New Roman" w:hAnsi="Times New Roman" w:cs="Times New Roman"/>
+                <w:sz w:val="24"/>
+                <w:szCs w:val="24"/>
+              </w:rPr>
+            </w:pPr>
+            <w:r>
+              <w:rPr>
+                <w:rFonts w:ascii="Times New Roman" w:eastAsia="Times New Roman" w:hAnsi="Times New Roman" w:cs="Times New Roman"/>
+                <w:sz w:val="24"/>
+                <w:szCs w:val="24"/>
+              </w:rPr>
+              <w:t>+</w:t>
             </w:r>
           </w:p>
         </w:tc>
       </w:tr>
       <w:tr>
         <w:trPr>
-          <w:trHeight w:val="480"/>
+          <w:trHeight w:val="740"/>
         </w:trPr>
         <w:tc>
           <w:tcPr>
-            <w:tcW w:w="1815" w:type="dxa"/>
+            <w:tcW w:w="1900" w:type="dxa"/>
             <w:tcBorders>
               <w:top w:val="nil"/>
               <w:left w:val="single" w:sz="8" w:space="0" w:color="000000"/>
@@ -3222,13 +3791,13 @@
                 <w:sz w:val="24"/>
                 <w:szCs w:val="24"/>
               </w:rPr>
-              <w:t>Mobile End</w:t>
+              <w:t>Report Violation</w:t>
             </w:r>
           </w:p>
         </w:tc>
         <w:tc>
           <w:tcPr>
-            <w:tcW w:w="1695" w:type="dxa"/>
+            <w:tcW w:w="1710" w:type="dxa"/>
             <w:tcBorders>
               <w:top w:val="nil"/>
               <w:left w:val="nil"/>
@@ -3256,13 +3825,13 @@
                 <w:sz w:val="24"/>
                 <w:szCs w:val="24"/>
               </w:rPr>
-              <w:t>-</w:t>
+              <w:t>++</w:t>
             </w:r>
           </w:p>
         </w:tc>
         <w:tc>
           <w:tcPr>
-            <w:tcW w:w="1740" w:type="dxa"/>
+            <w:tcW w:w="1710" w:type="dxa"/>
             <w:tcBorders>
               <w:top w:val="nil"/>
               <w:left w:val="nil"/>
@@ -3290,13 +3859,13 @@
                 <w:sz w:val="24"/>
                 <w:szCs w:val="24"/>
               </w:rPr>
-              <w:t>+</w:t>
+              <w:t>-</w:t>
             </w:r>
           </w:p>
         </w:tc>
         <w:tc>
           <w:tcPr>
-            <w:tcW w:w="1815" w:type="dxa"/>
+            <w:tcW w:w="1800" w:type="dxa"/>
             <w:tcBorders>
               <w:top w:val="nil"/>
               <w:left w:val="nil"/>
@@ -3330,7 +3899,81 @@
         </w:tc>
         <w:tc>
           <w:tcPr>
-            <w:tcW w:w="2385" w:type="dxa"/>
+            <w:tcW w:w="2330" w:type="dxa"/>
+            <w:tcBorders>
+              <w:top w:val="nil"/>
+              <w:left w:val="nil"/>
+              <w:bottom w:val="single" w:sz="8" w:space="0" w:color="000000"/>
+              <w:right w:val="single" w:sz="8" w:space="0" w:color="000000"/>
+            </w:tcBorders>
+            <w:shd w:val="clear" w:color="auto" w:fill="EEECE1" w:themeFill="background2"/>
+            <w:tcMar>
+              <w:top w:w="100" w:type="dxa"/>
+              <w:left w:w="100" w:type="dxa"/>
+              <w:bottom w:w="100" w:type="dxa"/>
+              <w:right w:w="100" w:type="dxa"/>
+            </w:tcMar>
+          </w:tcPr>
+          <w:p>
+            <w:pPr>
+              <w:rPr>
+                <w:rFonts w:ascii="Times New Roman" w:eastAsia="Times New Roman" w:hAnsi="Times New Roman" w:cs="Times New Roman"/>
+                <w:sz w:val="24"/>
+                <w:szCs w:val="24"/>
+              </w:rPr>
+            </w:pPr>
+            <w:r>
+              <w:rPr>
+                <w:rFonts w:ascii="Times New Roman" w:eastAsia="Times New Roman" w:hAnsi="Times New Roman" w:cs="Times New Roman"/>
+                <w:sz w:val="24"/>
+                <w:szCs w:val="24"/>
+              </w:rPr>
+              <w:t>++</w:t>
+            </w:r>
+          </w:p>
+        </w:tc>
+      </w:tr>
+      <w:tr>
+        <w:trPr>
+          <w:trHeight w:val="480"/>
+        </w:trPr>
+        <w:tc>
+          <w:tcPr>
+            <w:tcW w:w="1900" w:type="dxa"/>
+            <w:tcBorders>
+              <w:top w:val="nil"/>
+              <w:left w:val="single" w:sz="8" w:space="0" w:color="000000"/>
+              <w:bottom w:val="single" w:sz="8" w:space="0" w:color="000000"/>
+              <w:right w:val="single" w:sz="8" w:space="0" w:color="000000"/>
+            </w:tcBorders>
+            <w:tcMar>
+              <w:top w:w="100" w:type="dxa"/>
+              <w:left w:w="100" w:type="dxa"/>
+              <w:bottom w:w="100" w:type="dxa"/>
+              <w:right w:w="100" w:type="dxa"/>
+            </w:tcMar>
+          </w:tcPr>
+          <w:p>
+            <w:pPr>
+              <w:rPr>
+                <w:rFonts w:ascii="Times New Roman" w:eastAsia="Times New Roman" w:hAnsi="Times New Roman" w:cs="Times New Roman"/>
+                <w:sz w:val="24"/>
+                <w:szCs w:val="24"/>
+              </w:rPr>
+            </w:pPr>
+            <w:r>
+              <w:rPr>
+                <w:rFonts w:ascii="Times New Roman" w:eastAsia="Times New Roman" w:hAnsi="Times New Roman" w:cs="Times New Roman"/>
+                <w:sz w:val="24"/>
+                <w:szCs w:val="24"/>
+              </w:rPr>
+              <w:t>Browse</w:t>
+            </w:r>
+          </w:p>
+        </w:tc>
+        <w:tc>
+          <w:tcPr>
+            <w:tcW w:w="1710" w:type="dxa"/>
             <w:tcBorders>
               <w:top w:val="nil"/>
               <w:left w:val="nil"/>
@@ -3358,52 +4001,13 @@
                 <w:sz w:val="24"/>
                 <w:szCs w:val="24"/>
               </w:rPr>
-              <w:t>++</w:t>
-            </w:r>
-          </w:p>
-        </w:tc>
-      </w:tr>
-      <w:tr>
-        <w:trPr>
-          <w:trHeight w:val="480"/>
-        </w:trPr>
-        <w:tc>
-          <w:tcPr>
-            <w:tcW w:w="1815" w:type="dxa"/>
-            <w:tcBorders>
-              <w:top w:val="nil"/>
-              <w:left w:val="single" w:sz="8" w:space="0" w:color="000000"/>
-              <w:bottom w:val="single" w:sz="8" w:space="0" w:color="000000"/>
-              <w:right w:val="single" w:sz="8" w:space="0" w:color="000000"/>
-            </w:tcBorders>
-            <w:tcMar>
-              <w:top w:w="100" w:type="dxa"/>
-              <w:left w:w="100" w:type="dxa"/>
-              <w:bottom w:w="100" w:type="dxa"/>
-              <w:right w:w="100" w:type="dxa"/>
-            </w:tcMar>
-          </w:tcPr>
-          <w:p>
-            <w:pPr>
-              <w:rPr>
-                <w:rFonts w:ascii="Times New Roman" w:eastAsia="Times New Roman" w:hAnsi="Times New Roman" w:cs="Times New Roman"/>
-                <w:sz w:val="24"/>
-                <w:szCs w:val="24"/>
-              </w:rPr>
-            </w:pPr>
-            <w:r>
-              <w:rPr>
-                <w:rFonts w:ascii="Times New Roman" w:eastAsia="Times New Roman" w:hAnsi="Times New Roman" w:cs="Times New Roman"/>
-                <w:sz w:val="24"/>
-                <w:szCs w:val="24"/>
-              </w:rPr>
-              <w:t>User Login</w:t>
+              <w:t>+</w:t>
             </w:r>
           </w:p>
         </w:tc>
         <w:tc>
           <w:tcPr>
-            <w:tcW w:w="1695" w:type="dxa"/>
+            <w:tcW w:w="1710" w:type="dxa"/>
             <w:tcBorders>
               <w:top w:val="nil"/>
               <w:left w:val="nil"/>
@@ -3431,13 +4035,13 @@
                 <w:sz w:val="24"/>
                 <w:szCs w:val="24"/>
               </w:rPr>
-              <w:t>-</w:t>
+              <w:t>+</w:t>
             </w:r>
           </w:p>
         </w:tc>
         <w:tc>
           <w:tcPr>
-            <w:tcW w:w="1740" w:type="dxa"/>
+            <w:tcW w:w="1800" w:type="dxa"/>
             <w:tcBorders>
               <w:top w:val="nil"/>
               <w:left w:val="nil"/>
@@ -3465,19 +4069,20 @@
                 <w:sz w:val="24"/>
                 <w:szCs w:val="24"/>
               </w:rPr>
-              <w:t>-</w:t>
+              <w:t>+</w:t>
             </w:r>
           </w:p>
         </w:tc>
         <w:tc>
           <w:tcPr>
-            <w:tcW w:w="1815" w:type="dxa"/>
+            <w:tcW w:w="2330" w:type="dxa"/>
             <w:tcBorders>
               <w:top w:val="nil"/>
               <w:left w:val="nil"/>
               <w:bottom w:val="single" w:sz="8" w:space="0" w:color="000000"/>
               <w:right w:val="single" w:sz="8" w:space="0" w:color="000000"/>
             </w:tcBorders>
+            <w:shd w:val="clear" w:color="auto" w:fill="EEECE1" w:themeFill="background2"/>
             <w:tcMar>
               <w:top w:w="100" w:type="dxa"/>
               <w:left w:w="100" w:type="dxa"/>
@@ -3499,390 +4104,6 @@
                 <w:sz w:val="24"/>
                 <w:szCs w:val="24"/>
               </w:rPr>
-              <w:t>-</w:t>
-            </w:r>
-          </w:p>
-        </w:tc>
-        <w:tc>
-          <w:tcPr>
-            <w:tcW w:w="2385" w:type="dxa"/>
-            <w:tcBorders>
-              <w:top w:val="nil"/>
-              <w:left w:val="nil"/>
-              <w:bottom w:val="single" w:sz="8" w:space="0" w:color="000000"/>
-              <w:right w:val="single" w:sz="8" w:space="0" w:color="000000"/>
-            </w:tcBorders>
-            <w:tcMar>
-              <w:top w:w="100" w:type="dxa"/>
-              <w:left w:w="100" w:type="dxa"/>
-              <w:bottom w:w="100" w:type="dxa"/>
-              <w:right w:w="100" w:type="dxa"/>
-            </w:tcMar>
-          </w:tcPr>
-          <w:p>
-            <w:pPr>
-              <w:rPr>
-                <w:rFonts w:ascii="Times New Roman" w:eastAsia="Times New Roman" w:hAnsi="Times New Roman" w:cs="Times New Roman"/>
-                <w:sz w:val="24"/>
-                <w:szCs w:val="24"/>
-              </w:rPr>
-            </w:pPr>
-            <w:r>
-              <w:rPr>
-                <w:rFonts w:ascii="Times New Roman" w:eastAsia="Times New Roman" w:hAnsi="Times New Roman" w:cs="Times New Roman"/>
-                <w:sz w:val="24"/>
-                <w:szCs w:val="24"/>
-              </w:rPr>
-              <w:t>+</w:t>
-            </w:r>
-          </w:p>
-        </w:tc>
-      </w:tr>
-      <w:tr>
-        <w:trPr>
-          <w:trHeight w:val="740"/>
-        </w:trPr>
-        <w:tc>
-          <w:tcPr>
-            <w:tcW w:w="1815" w:type="dxa"/>
-            <w:tcBorders>
-              <w:top w:val="nil"/>
-              <w:left w:val="single" w:sz="8" w:space="0" w:color="000000"/>
-              <w:bottom w:val="single" w:sz="8" w:space="0" w:color="000000"/>
-              <w:right w:val="single" w:sz="8" w:space="0" w:color="000000"/>
-            </w:tcBorders>
-            <w:tcMar>
-              <w:top w:w="100" w:type="dxa"/>
-              <w:left w:w="100" w:type="dxa"/>
-              <w:bottom w:w="100" w:type="dxa"/>
-              <w:right w:w="100" w:type="dxa"/>
-            </w:tcMar>
-          </w:tcPr>
-          <w:p>
-            <w:pPr>
-              <w:rPr>
-                <w:rFonts w:ascii="Times New Roman" w:eastAsia="Times New Roman" w:hAnsi="Times New Roman" w:cs="Times New Roman"/>
-                <w:sz w:val="24"/>
-                <w:szCs w:val="24"/>
-              </w:rPr>
-            </w:pPr>
-            <w:r>
-              <w:rPr>
-                <w:rFonts w:ascii="Times New Roman" w:eastAsia="Times New Roman" w:hAnsi="Times New Roman" w:cs="Times New Roman"/>
-                <w:sz w:val="24"/>
-                <w:szCs w:val="24"/>
-              </w:rPr>
-              <w:t>Report Violation</w:t>
-            </w:r>
-          </w:p>
-        </w:tc>
-        <w:tc>
-          <w:tcPr>
-            <w:tcW w:w="1695" w:type="dxa"/>
-            <w:tcBorders>
-              <w:top w:val="nil"/>
-              <w:left w:val="nil"/>
-              <w:bottom w:val="single" w:sz="8" w:space="0" w:color="000000"/>
-              <w:right w:val="single" w:sz="8" w:space="0" w:color="000000"/>
-            </w:tcBorders>
-            <w:tcMar>
-              <w:top w:w="100" w:type="dxa"/>
-              <w:left w:w="100" w:type="dxa"/>
-              <w:bottom w:w="100" w:type="dxa"/>
-              <w:right w:w="100" w:type="dxa"/>
-            </w:tcMar>
-          </w:tcPr>
-          <w:p>
-            <w:pPr>
-              <w:rPr>
-                <w:rFonts w:ascii="Times New Roman" w:eastAsia="Times New Roman" w:hAnsi="Times New Roman" w:cs="Times New Roman"/>
-                <w:sz w:val="24"/>
-                <w:szCs w:val="24"/>
-              </w:rPr>
-            </w:pPr>
-            <w:r>
-              <w:rPr>
-                <w:rFonts w:ascii="Times New Roman" w:eastAsia="Times New Roman" w:hAnsi="Times New Roman" w:cs="Times New Roman"/>
-                <w:sz w:val="24"/>
-                <w:szCs w:val="24"/>
-              </w:rPr>
-              <w:t>++</w:t>
-            </w:r>
-          </w:p>
-        </w:tc>
-        <w:tc>
-          <w:tcPr>
-            <w:tcW w:w="1740" w:type="dxa"/>
-            <w:tcBorders>
-              <w:top w:val="nil"/>
-              <w:left w:val="nil"/>
-              <w:bottom w:val="single" w:sz="8" w:space="0" w:color="000000"/>
-              <w:right w:val="single" w:sz="8" w:space="0" w:color="000000"/>
-            </w:tcBorders>
-            <w:tcMar>
-              <w:top w:w="100" w:type="dxa"/>
-              <w:left w:w="100" w:type="dxa"/>
-              <w:bottom w:w="100" w:type="dxa"/>
-              <w:right w:w="100" w:type="dxa"/>
-            </w:tcMar>
-          </w:tcPr>
-          <w:p>
-            <w:pPr>
-              <w:rPr>
-                <w:rFonts w:ascii="Times New Roman" w:eastAsia="Times New Roman" w:hAnsi="Times New Roman" w:cs="Times New Roman"/>
-                <w:sz w:val="24"/>
-                <w:szCs w:val="24"/>
-              </w:rPr>
-            </w:pPr>
-            <w:r>
-              <w:rPr>
-                <w:rFonts w:ascii="Times New Roman" w:eastAsia="Times New Roman" w:hAnsi="Times New Roman" w:cs="Times New Roman"/>
-                <w:sz w:val="24"/>
-                <w:szCs w:val="24"/>
-              </w:rPr>
-              <w:t>-</w:t>
-            </w:r>
-          </w:p>
-        </w:tc>
-        <w:tc>
-          <w:tcPr>
-            <w:tcW w:w="1815" w:type="dxa"/>
-            <w:tcBorders>
-              <w:top w:val="nil"/>
-              <w:left w:val="nil"/>
-              <w:bottom w:val="single" w:sz="8" w:space="0" w:color="000000"/>
-              <w:right w:val="single" w:sz="8" w:space="0" w:color="000000"/>
-            </w:tcBorders>
-            <w:tcMar>
-              <w:top w:w="100" w:type="dxa"/>
-              <w:left w:w="100" w:type="dxa"/>
-              <w:bottom w:w="100" w:type="dxa"/>
-              <w:right w:w="100" w:type="dxa"/>
-            </w:tcMar>
-          </w:tcPr>
-          <w:p>
-            <w:pPr>
-              <w:rPr>
-                <w:rFonts w:ascii="Times New Roman" w:eastAsia="Times New Roman" w:hAnsi="Times New Roman" w:cs="Times New Roman"/>
-                <w:sz w:val="24"/>
-                <w:szCs w:val="24"/>
-              </w:rPr>
-            </w:pPr>
-            <w:r>
-              <w:rPr>
-                <w:rFonts w:ascii="Times New Roman" w:eastAsia="Times New Roman" w:hAnsi="Times New Roman" w:cs="Times New Roman"/>
-                <w:sz w:val="24"/>
-                <w:szCs w:val="24"/>
-              </w:rPr>
-              <w:t>++</w:t>
-            </w:r>
-          </w:p>
-        </w:tc>
-        <w:tc>
-          <w:tcPr>
-            <w:tcW w:w="2385" w:type="dxa"/>
-            <w:tcBorders>
-              <w:top w:val="nil"/>
-              <w:left w:val="nil"/>
-              <w:bottom w:val="single" w:sz="8" w:space="0" w:color="000000"/>
-              <w:right w:val="single" w:sz="8" w:space="0" w:color="000000"/>
-            </w:tcBorders>
-            <w:tcMar>
-              <w:top w:w="100" w:type="dxa"/>
-              <w:left w:w="100" w:type="dxa"/>
-              <w:bottom w:w="100" w:type="dxa"/>
-              <w:right w:w="100" w:type="dxa"/>
-            </w:tcMar>
-          </w:tcPr>
-          <w:p>
-            <w:pPr>
-              <w:rPr>
-                <w:rFonts w:ascii="Times New Roman" w:eastAsia="Times New Roman" w:hAnsi="Times New Roman" w:cs="Times New Roman"/>
-                <w:sz w:val="24"/>
-                <w:szCs w:val="24"/>
-              </w:rPr>
-            </w:pPr>
-            <w:r>
-              <w:rPr>
-                <w:rFonts w:ascii="Times New Roman" w:eastAsia="Times New Roman" w:hAnsi="Times New Roman" w:cs="Times New Roman"/>
-                <w:sz w:val="24"/>
-                <w:szCs w:val="24"/>
-              </w:rPr>
-              <w:t>++</w:t>
-            </w:r>
-          </w:p>
-        </w:tc>
-      </w:tr>
-      <w:tr>
-        <w:trPr>
-          <w:trHeight w:val="480"/>
-        </w:trPr>
-        <w:tc>
-          <w:tcPr>
-            <w:tcW w:w="1815" w:type="dxa"/>
-            <w:tcBorders>
-              <w:top w:val="nil"/>
-              <w:left w:val="single" w:sz="8" w:space="0" w:color="000000"/>
-              <w:bottom w:val="single" w:sz="8" w:space="0" w:color="000000"/>
-              <w:right w:val="single" w:sz="8" w:space="0" w:color="000000"/>
-            </w:tcBorders>
-            <w:tcMar>
-              <w:top w:w="100" w:type="dxa"/>
-              <w:left w:w="100" w:type="dxa"/>
-              <w:bottom w:w="100" w:type="dxa"/>
-              <w:right w:w="100" w:type="dxa"/>
-            </w:tcMar>
-          </w:tcPr>
-          <w:p>
-            <w:pPr>
-              <w:rPr>
-                <w:rFonts w:ascii="Times New Roman" w:eastAsia="Times New Roman" w:hAnsi="Times New Roman" w:cs="Times New Roman"/>
-                <w:sz w:val="24"/>
-                <w:szCs w:val="24"/>
-              </w:rPr>
-            </w:pPr>
-            <w:r>
-              <w:rPr>
-                <w:rFonts w:ascii="Times New Roman" w:eastAsia="Times New Roman" w:hAnsi="Times New Roman" w:cs="Times New Roman"/>
-                <w:sz w:val="24"/>
-                <w:szCs w:val="24"/>
-              </w:rPr>
-              <w:t>Browse</w:t>
-            </w:r>
-          </w:p>
-        </w:tc>
-        <w:tc>
-          <w:tcPr>
-            <w:tcW w:w="1695" w:type="dxa"/>
-            <w:tcBorders>
-              <w:top w:val="nil"/>
-              <w:left w:val="nil"/>
-              <w:bottom w:val="single" w:sz="8" w:space="0" w:color="000000"/>
-              <w:right w:val="single" w:sz="8" w:space="0" w:color="000000"/>
-            </w:tcBorders>
-            <w:tcMar>
-              <w:top w:w="100" w:type="dxa"/>
-              <w:left w:w="100" w:type="dxa"/>
-              <w:bottom w:w="100" w:type="dxa"/>
-              <w:right w:w="100" w:type="dxa"/>
-            </w:tcMar>
-          </w:tcPr>
-          <w:p>
-            <w:pPr>
-              <w:rPr>
-                <w:rFonts w:ascii="Times New Roman" w:eastAsia="Times New Roman" w:hAnsi="Times New Roman" w:cs="Times New Roman"/>
-                <w:sz w:val="24"/>
-                <w:szCs w:val="24"/>
-              </w:rPr>
-            </w:pPr>
-            <w:r>
-              <w:rPr>
-                <w:rFonts w:ascii="Times New Roman" w:eastAsia="Times New Roman" w:hAnsi="Times New Roman" w:cs="Times New Roman"/>
-                <w:sz w:val="24"/>
-                <w:szCs w:val="24"/>
-              </w:rPr>
-              <w:t>+</w:t>
-            </w:r>
-          </w:p>
-        </w:tc>
-        <w:tc>
-          <w:tcPr>
-            <w:tcW w:w="1740" w:type="dxa"/>
-            <w:tcBorders>
-              <w:top w:val="nil"/>
-              <w:left w:val="nil"/>
-              <w:bottom w:val="single" w:sz="8" w:space="0" w:color="000000"/>
-              <w:right w:val="single" w:sz="8" w:space="0" w:color="000000"/>
-            </w:tcBorders>
-            <w:tcMar>
-              <w:top w:w="100" w:type="dxa"/>
-              <w:left w:w="100" w:type="dxa"/>
-              <w:bottom w:w="100" w:type="dxa"/>
-              <w:right w:w="100" w:type="dxa"/>
-            </w:tcMar>
-          </w:tcPr>
-          <w:p>
-            <w:pPr>
-              <w:rPr>
-                <w:rFonts w:ascii="Times New Roman" w:eastAsia="Times New Roman" w:hAnsi="Times New Roman" w:cs="Times New Roman"/>
-                <w:sz w:val="24"/>
-                <w:szCs w:val="24"/>
-              </w:rPr>
-            </w:pPr>
-            <w:r>
-              <w:rPr>
-                <w:rFonts w:ascii="Times New Roman" w:eastAsia="Times New Roman" w:hAnsi="Times New Roman" w:cs="Times New Roman"/>
-                <w:sz w:val="24"/>
-                <w:szCs w:val="24"/>
-              </w:rPr>
-              <w:t>+</w:t>
-            </w:r>
-          </w:p>
-        </w:tc>
-        <w:tc>
-          <w:tcPr>
-            <w:tcW w:w="1815" w:type="dxa"/>
-            <w:tcBorders>
-              <w:top w:val="nil"/>
-              <w:left w:val="nil"/>
-              <w:bottom w:val="single" w:sz="8" w:space="0" w:color="000000"/>
-              <w:right w:val="single" w:sz="8" w:space="0" w:color="000000"/>
-            </w:tcBorders>
-            <w:tcMar>
-              <w:top w:w="100" w:type="dxa"/>
-              <w:left w:w="100" w:type="dxa"/>
-              <w:bottom w:w="100" w:type="dxa"/>
-              <w:right w:w="100" w:type="dxa"/>
-            </w:tcMar>
-          </w:tcPr>
-          <w:p>
-            <w:pPr>
-              <w:rPr>
-                <w:rFonts w:ascii="Times New Roman" w:eastAsia="Times New Roman" w:hAnsi="Times New Roman" w:cs="Times New Roman"/>
-                <w:sz w:val="24"/>
-                <w:szCs w:val="24"/>
-              </w:rPr>
-            </w:pPr>
-            <w:r>
-              <w:rPr>
-                <w:rFonts w:ascii="Times New Roman" w:eastAsia="Times New Roman" w:hAnsi="Times New Roman" w:cs="Times New Roman"/>
-                <w:sz w:val="24"/>
-                <w:szCs w:val="24"/>
-              </w:rPr>
-              <w:t>+</w:t>
-            </w:r>
-          </w:p>
-        </w:tc>
-        <w:tc>
-          <w:tcPr>
-            <w:tcW w:w="2385" w:type="dxa"/>
-            <w:tcBorders>
-              <w:top w:val="nil"/>
-              <w:left w:val="nil"/>
-              <w:bottom w:val="single" w:sz="8" w:space="0" w:color="000000"/>
-              <w:right w:val="single" w:sz="8" w:space="0" w:color="000000"/>
-            </w:tcBorders>
-            <w:tcMar>
-              <w:top w:w="100" w:type="dxa"/>
-              <w:left w:w="100" w:type="dxa"/>
-              <w:bottom w:w="100" w:type="dxa"/>
-              <w:right w:w="100" w:type="dxa"/>
-            </w:tcMar>
-          </w:tcPr>
-          <w:p>
-            <w:pPr>
-              <w:rPr>
-                <w:rFonts w:ascii="Times New Roman" w:eastAsia="Times New Roman" w:hAnsi="Times New Roman" w:cs="Times New Roman"/>
-                <w:sz w:val="24"/>
-                <w:szCs w:val="24"/>
-              </w:rPr>
-            </w:pPr>
-            <w:r>
-              <w:rPr>
-                <w:rFonts w:ascii="Times New Roman" w:eastAsia="Times New Roman" w:hAnsi="Times New Roman" w:cs="Times New Roman"/>
-                <w:sz w:val="24"/>
-                <w:szCs w:val="24"/>
-              </w:rPr>
               <w:t>++</w:t>
             </w:r>
           </w:p>
@@ -4374,34 +4595,23 @@
           <w:sz w:val="24"/>
           <w:szCs w:val="24"/>
         </w:rPr>
-        <w:t xml:space="preserve">Charlie, </w:t>
-      </w:r>
-      <w:r>
-        <w:rPr>
-          <w:rFonts w:ascii="Times New Roman" w:eastAsia="Times New Roman" w:hAnsi="Times New Roman" w:cs="Times New Roman"/>
-          <w:i/>
-          <w:sz w:val="24"/>
-          <w:szCs w:val="24"/>
-        </w:rPr>
-        <w:t>Front-End Lead</w:t>
-      </w:r>
-    </w:p>
-    <w:p>
-      <w:pPr>
-        <w:rPr>
-          <w:rFonts w:ascii="Times New Roman" w:eastAsia="Times New Roman" w:hAnsi="Times New Roman" w:cs="Times New Roman"/>
-          <w:i/>
-          <w:sz w:val="24"/>
-          <w:szCs w:val="24"/>
-        </w:rPr>
-      </w:pPr>
-      <w:r>
-        <w:rPr>
-          <w:rFonts w:ascii="Times New Roman" w:eastAsia="Times New Roman" w:hAnsi="Times New Roman" w:cs="Times New Roman"/>
-          <w:sz w:val="24"/>
-          <w:szCs w:val="24"/>
-        </w:rPr>
-        <w:t>Rohan Patel</w:t>
+        <w:t>Charlie</w:t>
+      </w:r>
+      <w:r>
+        <w:rPr>
+          <w:rFonts w:ascii="Times New Roman" w:eastAsia="Times New Roman" w:hAnsi="Times New Roman" w:cs="Times New Roman"/>
+          <w:sz w:val="24"/>
+          <w:szCs w:val="24"/>
+        </w:rPr>
+        <w:t xml:space="preserve"> </w:t>
+      </w:r>
+      <w:r>
+        <w:rPr>
+          <w:rFonts w:ascii="Times New Roman" w:eastAsia="Times New Roman" w:hAnsi="Times New Roman" w:cs="Times New Roman"/>
+          <w:sz w:val="24"/>
+          <w:szCs w:val="24"/>
+        </w:rPr>
+        <w:t>Tuttle</w:t>
       </w:r>
       <w:bookmarkStart w:id="6" w:name="_GoBack"/>
       <w:bookmarkEnd w:id="6"/>
@@ -4420,6 +4630,41 @@
           <w:sz w:val="24"/>
           <w:szCs w:val="24"/>
         </w:rPr>
+        <w:t>Front-End Lead</w:t>
+      </w:r>
+    </w:p>
+    <w:p>
+      <w:pPr>
+        <w:rPr>
+          <w:rFonts w:ascii="Times New Roman" w:eastAsia="Times New Roman" w:hAnsi="Times New Roman" w:cs="Times New Roman"/>
+          <w:i/>
+          <w:sz w:val="24"/>
+          <w:szCs w:val="24"/>
+        </w:rPr>
+      </w:pPr>
+      <w:r>
+        <w:rPr>
+          <w:rFonts w:ascii="Times New Roman" w:eastAsia="Times New Roman" w:hAnsi="Times New Roman" w:cs="Times New Roman"/>
+          <w:sz w:val="24"/>
+          <w:szCs w:val="24"/>
+        </w:rPr>
+        <w:t>Rohan Patel</w:t>
+      </w:r>
+      <w:r>
+        <w:rPr>
+          <w:rFonts w:ascii="Times New Roman" w:eastAsia="Times New Roman" w:hAnsi="Times New Roman" w:cs="Times New Roman"/>
+          <w:sz w:val="24"/>
+          <w:szCs w:val="24"/>
+        </w:rPr>
+        <w:t xml:space="preserve">, </w:t>
+      </w:r>
+      <w:r>
+        <w:rPr>
+          <w:rFonts w:ascii="Times New Roman" w:eastAsia="Times New Roman" w:hAnsi="Times New Roman" w:cs="Times New Roman"/>
+          <w:i/>
+          <w:sz w:val="24"/>
+          <w:szCs w:val="24"/>
+        </w:rPr>
         <w:t>Back-End Lead</w:t>
       </w:r>
     </w:p>
@@ -4438,7 +4683,23 @@
           <w:sz w:val="24"/>
           <w:szCs w:val="24"/>
         </w:rPr>
-        <w:t xml:space="preserve">Michael, </w:t>
+        <w:t>Michael</w:t>
+      </w:r>
+      <w:r>
+        <w:rPr>
+          <w:rFonts w:ascii="Times New Roman" w:eastAsia="Times New Roman" w:hAnsi="Times New Roman" w:cs="Times New Roman"/>
+          <w:sz w:val="24"/>
+          <w:szCs w:val="24"/>
+        </w:rPr>
+        <w:t xml:space="preserve"> Schwiebs</w:t>
+      </w:r>
+      <w:r>
+        <w:rPr>
+          <w:rFonts w:ascii="Times New Roman" w:eastAsia="Times New Roman" w:hAnsi="Times New Roman" w:cs="Times New Roman"/>
+          <w:sz w:val="24"/>
+          <w:szCs w:val="24"/>
+        </w:rPr>
+        <w:t xml:space="preserve">, </w:t>
       </w:r>
       <w:r>
         <w:rPr>
@@ -4465,7 +4726,31 @@
           <w:sz w:val="24"/>
           <w:szCs w:val="24"/>
         </w:rPr>
-        <w:t xml:space="preserve">Kamran, </w:t>
+        <w:t>Kamran</w:t>
+      </w:r>
+      <w:r>
+        <w:rPr>
+          <w:rFonts w:ascii="Times New Roman" w:eastAsia="Times New Roman" w:hAnsi="Times New Roman" w:cs="Times New Roman"/>
+          <w:sz w:val="24"/>
+          <w:szCs w:val="24"/>
+        </w:rPr>
+        <w:t xml:space="preserve"> </w:t>
+      </w:r>
+      <w:r>
+        <w:rPr>
+          <w:rFonts w:ascii="Times New Roman" w:eastAsia="Times New Roman" w:hAnsi="Times New Roman" w:cs="Times New Roman"/>
+          <w:sz w:val="24"/>
+          <w:szCs w:val="24"/>
+        </w:rPr>
+        <w:t>Khadivi-Dimbali</w:t>
+      </w:r>
+      <w:r>
+        <w:rPr>
+          <w:rFonts w:ascii="Times New Roman" w:eastAsia="Times New Roman" w:hAnsi="Times New Roman" w:cs="Times New Roman"/>
+          <w:sz w:val="24"/>
+          <w:szCs w:val="24"/>
+        </w:rPr>
+        <w:t xml:space="preserve">, </w:t>
       </w:r>
       <w:r>
         <w:rPr>
@@ -4519,7 +4804,23 @@
           <w:sz w:val="24"/>
           <w:szCs w:val="24"/>
         </w:rPr>
-        <w:t>Zhenru,</w:t>
+        <w:t>Zhenru</w:t>
+      </w:r>
+      <w:r>
+        <w:rPr>
+          <w:rFonts w:ascii="Times New Roman" w:eastAsia="Times New Roman" w:hAnsi="Times New Roman" w:cs="Times New Roman"/>
+          <w:sz w:val="24"/>
+          <w:szCs w:val="24"/>
+        </w:rPr>
+        <w:t xml:space="preserve"> Huang</w:t>
+      </w:r>
+      <w:r>
+        <w:rPr>
+          <w:rFonts w:ascii="Times New Roman" w:eastAsia="Times New Roman" w:hAnsi="Times New Roman" w:cs="Times New Roman"/>
+          <w:sz w:val="24"/>
+          <w:szCs w:val="24"/>
+        </w:rPr>
+        <w:t>,</w:t>
       </w:r>
       <w:r>
         <w:rPr>
@@ -6697,4 +6998,16 @@
   </a:objectDefaults>
   <a:extraClrSchemeLst/>
 </a:theme>
+</file>
+
+<file path=customXml/item1.xml><?xml version="1.0" encoding="utf-8"?>
+<b:Sources xmlns:b="http://schemas.openxmlformats.org/officeDocument/2006/bibliography" xmlns="http://schemas.openxmlformats.org/officeDocument/2006/bibliography" SelectedStyle="/APA.XSL" StyleName="APA"/>
+</file>
+
+<file path=customXml/itemProps1.xml><?xml version="1.0" encoding="utf-8"?>
+<ds:datastoreItem xmlns:ds="http://schemas.openxmlformats.org/officeDocument/2006/customXml" ds:itemID="{2DE1AD89-A4F3-8B4D-AEFC-AC92CCDBF41C}">
+  <ds:schemaRefs>
+    <ds:schemaRef ds:uri="http://schemas.openxmlformats.org/officeDocument/2006/bibliography"/>
+  </ds:schemaRefs>
+</ds:datastoreItem>
 </file>
</xml_diff>